<commit_message>
ajout des vidéos avant et après recalage + ajout du parcours sans recalage dans le code
</commit_message>
<xml_diff>
--- a/Fiche_conseil_robots_MindStorms.docx
+++ b/Fiche_conseil_robots_MindStorms.docx
@@ -266,43 +266,7 @@
           <w:rPr>
             <w:lang w:bidi="fr-FR"/>
           </w:rPr>
-          <w:t>https://www.eclipse.org/dow</w:t>
-        </w:r>
-        <w:r>
-          <w:rPr>
-            <w:lang w:bidi="fr-FR"/>
-          </w:rPr>
-          <w:t>n</w:t>
-        </w:r>
-        <w:r>
-          <w:rPr>
-            <w:lang w:bidi="fr-FR"/>
-          </w:rPr>
-          <w:t>loads/dow</w:t>
-        </w:r>
-        <w:r>
-          <w:rPr>
-            <w:lang w:bidi="fr-FR"/>
-          </w:rPr>
-          <w:t>n</w:t>
-        </w:r>
-        <w:r>
-          <w:rPr>
-            <w:lang w:bidi="fr-FR"/>
-          </w:rPr>
-          <w:t>l</w:t>
-        </w:r>
-        <w:r>
-          <w:rPr>
-            <w:lang w:bidi="fr-FR"/>
-          </w:rPr>
-          <w:t>o</w:t>
-        </w:r>
-        <w:r>
-          <w:rPr>
-            <w:lang w:bidi="fr-FR"/>
-          </w:rPr>
-          <w:t>ad.php?file=/oomph/epp/neon/R2a/eclipse-inst-win32.exe</w:t>
+          <w:t>https://www.eclipse.org/downloads/download.php?file=/oomph/epp/neon/R2a/eclipse-inst-win32.exe</w:t>
         </w:r>
       </w:hyperlink>
       <w:r>
@@ -350,8 +314,6 @@
       <w:r>
         <w:br/>
       </w:r>
-      <w:bookmarkStart w:id="0" w:name="_GoBack"/>
-      <w:bookmarkEnd w:id="0"/>
       <w:r>
         <w:t>Ensuite, il faut importer le projet dans Eclipse, faire un clic droit dessus et faire Lejos NXJ&gt;</w:t>
       </w:r>
@@ -374,11 +336,397 @@
       </w:r>
     </w:p>
     <w:p>
+      <w:pPr>
+        <w:rPr>
+          <w:lang w:bidi="fr-FR"/>
+        </w:rPr>
+      </w:pPr>
       <w:r>
         <w:rPr>
           <w:lang w:bidi="fr-FR"/>
         </w:rPr>
-        <w:t>[Ajoutez votre texte ici.]</w:t>
+        <w:t xml:space="preserve">Pour permettre à votre robot de se déplacer, rien de plus simple, il y a une librairie pour ça ! </w:t>
+      </w:r>
+      <w:r>
+        <w:rPr>
+          <w:lang w:bidi="fr-FR"/>
+        </w:rPr>
+        <w:br/>
+        <w:t xml:space="preserve">Il suffit d’importer lejos.robotics.navigation.DifferentialPilot </w:t>
+      </w:r>
+      <w:r>
+        <w:rPr>
+          <w:lang w:bidi="fr-FR"/>
+        </w:rPr>
+        <w:t xml:space="preserve">et de créer dans votre classe un nouvel objet comme suit : </w:t>
+      </w:r>
+      <w:r>
+        <w:rPr>
+          <w:lang w:bidi="fr-FR"/>
+        </w:rPr>
+        <w:br/>
+      </w:r>
+      <w:r>
+        <w:rPr>
+          <w:lang w:bidi="fr-FR"/>
+        </w:rPr>
+        <w:t>static DifferentialPilot pilote = new DifferentialPilot(wheelDiameter, trackWidth, motorG, motorD);</w:t>
+      </w:r>
+      <w:r>
+        <w:rPr>
+          <w:lang w:bidi="fr-FR"/>
+        </w:rPr>
+        <w:br/>
+        <w:t>//wheelDiameter = diamètre d’une roue</w:t>
+      </w:r>
+      <w:r>
+        <w:rPr>
+          <w:lang w:bidi="fr-FR"/>
+        </w:rPr>
+        <w:t xml:space="preserve"> en mm</w:t>
+      </w:r>
+      <w:r>
+        <w:rPr>
+          <w:lang w:bidi="fr-FR"/>
+        </w:rPr>
+        <w:br/>
+      </w:r>
+      <w:r>
+        <w:rPr>
+          <w:lang w:bidi="fr-FR"/>
+        </w:rPr>
+        <w:lastRenderedPageBreak/>
+        <w:t>//trackWidth = écart entre les 2 roues</w:t>
+      </w:r>
+      <w:r>
+        <w:rPr>
+          <w:lang w:bidi="fr-FR"/>
+        </w:rPr>
+        <w:t xml:space="preserve"> en mm</w:t>
+      </w:r>
+      <w:r>
+        <w:rPr>
+          <w:lang w:bidi="fr-FR"/>
+        </w:rPr>
+        <w:br/>
+        <w:t>//motorG = moteur gauche (par exemple Motor.C)</w:t>
+      </w:r>
+      <w:r>
+        <w:rPr>
+          <w:lang w:bidi="fr-FR"/>
+        </w:rPr>
+        <w:br/>
+        <w:t>//motorD = moteur droit</w:t>
+      </w:r>
+      <w:r>
+        <w:rPr>
+          <w:lang w:bidi="fr-FR"/>
+        </w:rPr>
+        <w:br/>
+      </w:r>
+      <w:r>
+        <w:rPr>
+          <w:lang w:bidi="fr-FR"/>
+        </w:rPr>
+        <w:t>Cette librairie propose par exemple des déplacements simples, des rotations e</w:t>
+      </w:r>
+      <w:r>
+        <w:rPr>
+          <w:lang w:bidi="fr-FR"/>
+        </w:rPr>
+        <w:t>t des déplacements en suivant des</w:t>
+      </w:r>
+      <w:r>
+        <w:rPr>
+          <w:lang w:bidi="fr-FR"/>
+        </w:rPr>
+        <w:t xml:space="preserve"> arc</w:t>
+      </w:r>
+      <w:r>
+        <w:rPr>
+          <w:lang w:bidi="fr-FR"/>
+        </w:rPr>
+        <w:t>s</w:t>
+      </w:r>
+      <w:r>
+        <w:rPr>
+          <w:lang w:bidi="fr-FR"/>
+        </w:rPr>
+        <w:t>.</w:t>
+      </w:r>
+      <w:r>
+        <w:rPr>
+          <w:lang w:bidi="fr-FR"/>
+        </w:rPr>
+        <w:br/>
+      </w:r>
+      <w:r>
+        <w:rPr>
+          <w:lang w:bidi="fr-FR"/>
+        </w:rPr>
+        <w:t xml:space="preserve">Lien vers la documentation de la librairie : </w:t>
+      </w:r>
+      <w:r>
+        <w:rPr>
+          <w:lang w:bidi="fr-FR"/>
+        </w:rPr>
+        <w:t>https://lejos.sourceforge.io/nxt/nxj/api/lejos/robotics/navigation/DifferentialPilot.html</w:t>
+      </w:r>
+    </w:p>
+    <w:p>
+      <w:pPr>
+        <w:pStyle w:val="Titre1"/>
+      </w:pPr>
+      <w:r>
+        <w:rPr>
+          <w:lang w:bidi="fr-FR"/>
+        </w:rPr>
+        <w:t>Quelques librairies utiles</w:t>
+      </w:r>
+    </w:p>
+    <w:p>
+      <w:r>
+        <w:t>Quelques librairies assez utilisées sont lejos.nxt. : Button</w:t>
+      </w:r>
+      <w:r>
+        <w:t xml:space="preserve"> (gestion des boutons de la brique NXT)</w:t>
+      </w:r>
+      <w:r>
+        <w:t>, LCD</w:t>
+      </w:r>
+      <w:r>
+        <w:t xml:space="preserve"> (gestion de l’écran LCD)</w:t>
+      </w:r>
+      <w:r>
+        <w:t>, LightSensor</w:t>
+      </w:r>
+      <w:r>
+        <w:t xml:space="preserve"> (gestion des capteurs lumineux)</w:t>
+      </w:r>
+      <w:r>
+        <w:t>, Motor</w:t>
+      </w:r>
+      <w:r>
+        <w:t xml:space="preserve"> (gestion des ports utilisés pour les moteurs : </w:t>
+      </w:r>
+      <w:r>
+        <w:t>Motor</w:t>
+      </w:r>
+      <w:r>
+        <w:t>.</w:t>
+      </w:r>
+      <w:r>
+        <w:t xml:space="preserve">A à </w:t>
+      </w:r>
+      <w:r>
+        <w:t>.</w:t>
+      </w:r>
+      <w:r>
+        <w:t>C)</w:t>
+      </w:r>
+      <w:r>
+        <w:t>, NXTRegulatedMotor</w:t>
+      </w:r>
+      <w:r>
+        <w:t xml:space="preserve"> (gestion des moteurs)</w:t>
+      </w:r>
+      <w:r>
+        <w:t>, SensorPort</w:t>
+      </w:r>
+      <w:r>
+        <w:t xml:space="preserve"> (gestion des ports utilisés pour les capteurs : </w:t>
+      </w:r>
+      <w:r>
+        <w:t>SensorPort</w:t>
+      </w:r>
+      <w:r>
+        <w:t>.</w:t>
+      </w:r>
+      <w:r>
+        <w:t xml:space="preserve">S1 à </w:t>
+      </w:r>
+      <w:r>
+        <w:t>.</w:t>
+      </w:r>
+      <w:r>
+        <w:t>S4)</w:t>
+      </w:r>
+      <w:r>
+        <w:t>, UltrasonicSensor</w:t>
+      </w:r>
+      <w:r>
+        <w:t xml:space="preserve"> (gestion des capteurs </w:t>
+      </w:r>
+      <w:r>
+        <w:t>Ultrason</w:t>
+      </w:r>
+      <w:r>
+        <w:t>)</w:t>
+      </w:r>
+      <w:r>
+        <w:t>.</w:t>
+      </w:r>
+      <w:r>
+        <w:br/>
+        <w:t>On rencontre également souvent lejos.robotics.RegulatedMotor et lejos.util.Delay.</w:t>
+      </w:r>
+      <w:r>
+        <w:br/>
+      </w:r>
+      <w:r>
+        <w:t xml:space="preserve">On retrouve la documentation des différentes librairies sur le site : </w:t>
+      </w:r>
+      <w:r>
+        <w:t>https://lejos.sourceforge.io/nxt/nxj/api/index.html</w:t>
+      </w:r>
+    </w:p>
+    <w:p>
+      <w:pPr>
+        <w:pStyle w:val="Titre1"/>
+      </w:pPr>
+      <w:r>
+        <w:rPr>
+          <w:lang w:bidi="fr-FR"/>
+        </w:rPr>
+        <w:t>Tester son code</w:t>
+      </w:r>
+    </w:p>
+    <w:p>
+      <w:pPr>
+        <w:rPr>
+          <w:lang w:bidi="fr-FR"/>
+        </w:rPr>
+      </w:pPr>
+      <w:r>
+        <w:rPr>
+          <w:lang w:bidi="fr-FR"/>
+        </w:rPr>
+        <w:t>Il est très important de tester son code régulièrement afin de vérifier la fiabilité de sa programmation en situation réelle.</w:t>
+      </w:r>
+      <w:r>
+        <w:rPr>
+          <w:lang w:bidi="fr-FR"/>
+        </w:rPr>
+        <w:br/>
+      </w:r>
+      <w:r>
+        <w:rPr>
+          <w:lang w:bidi="fr-FR"/>
+        </w:rPr>
+        <w:t>Pour tester </w:t>
+      </w:r>
+      <w:r>
+        <w:rPr>
+          <w:lang w:bidi="fr-FR"/>
+        </w:rPr>
+        <w:t xml:space="preserve">en filaire </w:t>
+      </w:r>
+      <w:r>
+        <w:rPr>
+          <w:lang w:bidi="fr-FR"/>
+        </w:rPr>
+        <w:t xml:space="preserve">: </w:t>
+      </w:r>
+      <w:r>
+        <w:rPr>
+          <w:lang w:bidi="fr-FR"/>
+        </w:rPr>
+        <w:br/>
+        <w:t>1</w:t>
+      </w:r>
+      <w:r>
+        <w:rPr>
+          <w:lang w:bidi="fr-FR"/>
+        </w:rPr>
+        <w:t>) Brancher</w:t>
+      </w:r>
+      <w:r>
+        <w:rPr>
+          <w:lang w:bidi="fr-FR"/>
+        </w:rPr>
+        <w:t xml:space="preserve"> le câble sur son ordinateur et sur le robot NXT</w:t>
+      </w:r>
+      <w:r>
+        <w:rPr>
+          <w:lang w:bidi="fr-FR"/>
+        </w:rPr>
+        <w:br/>
+        <w:t>2</w:t>
+      </w:r>
+      <w:r>
+        <w:rPr>
+          <w:lang w:bidi="fr-FR"/>
+        </w:rPr>
+        <w:t>) Sélectionner</w:t>
+      </w:r>
+      <w:r>
+        <w:rPr>
+          <w:lang w:bidi="fr-FR"/>
+        </w:rPr>
+        <w:t xml:space="preserve"> un Main et cliquer sur Run as &gt; Lejos NXT Project</w:t>
+      </w:r>
+      <w:r>
+        <w:rPr>
+          <w:lang w:bidi="fr-FR"/>
+        </w:rPr>
+        <w:br/>
+        <w:t>3</w:t>
+      </w:r>
+      <w:r>
+        <w:rPr>
+          <w:lang w:bidi="fr-FR"/>
+        </w:rPr>
+        <w:t>) Une</w:t>
+      </w:r>
+      <w:r>
+        <w:rPr>
+          <w:lang w:bidi="fr-FR"/>
+        </w:rPr>
+        <w:t xml:space="preserve"> fois l’upload complet, le robot exécute le code</w:t>
+      </w:r>
+      <w:r>
+        <w:rPr>
+          <w:lang w:bidi="fr-FR"/>
+        </w:rPr>
+        <w:br/>
+        <w:t>On peut alors débrancher le câble si on le souhaite.</w:t>
+      </w:r>
+      <w:r>
+        <w:rPr>
+          <w:lang w:bidi="fr-FR"/>
+        </w:rPr>
+        <w:br/>
+        <w:t>On peut également utiliser une connexion Bluetooth au lieu du câble</w:t>
+      </w:r>
+      <w:r>
+        <w:rPr>
+          <w:lang w:bidi="fr-FR"/>
+        </w:rPr>
+        <w:t> : il suffit d’appairer son ordinateur et son robot NXT, et de Run le code comme ci-dessus. Cependant, cela</w:t>
+      </w:r>
+      <w:r>
+        <w:rPr>
+          <w:lang w:bidi="fr-FR"/>
+        </w:rPr>
+        <w:t xml:space="preserve"> ne fonctionne pas </w:t>
+      </w:r>
+      <w:r>
+        <w:rPr>
+          <w:lang w:bidi="fr-FR"/>
+        </w:rPr>
+        <w:t>à</w:t>
+      </w:r>
+      <w:r>
+        <w:rPr>
+          <w:lang w:bidi="fr-FR"/>
+        </w:rPr>
+        <w:t xml:space="preserve"> l’IRIT.</w:t>
+      </w:r>
+      <w:r>
+        <w:rPr>
+          <w:lang w:bidi="fr-FR"/>
+        </w:rPr>
+        <w:t xml:space="preserve"> </w:t>
       </w:r>
     </w:p>
     <w:p>
@@ -397,33 +745,29 @@
         <w:rPr>
           <w:lang w:bidi="fr-FR"/>
         </w:rPr>
-        <w:t>[Ajoutez votre texte ici.]</w:t>
-      </w:r>
-    </w:p>
-    <w:p>
-      <w:pPr>
-        <w:pStyle w:val="Titre1"/>
-      </w:pPr>
-      <w:r>
-        <w:rPr>
-          <w:lang w:bidi="fr-FR"/>
-        </w:rPr>
-        <w:lastRenderedPageBreak/>
-        <w:t xml:space="preserve">Quelques </w:t>
+        <w:t>A part si vous êtes très chanceux, vous remarquerez qu’au bout de quelques rotations, votre robot est décalé…</w:t>
       </w:r>
       <w:r>
-        <w:rPr>
-          <w:lang w:bidi="fr-FR"/>
-        </w:rPr>
-        <w:t>librairies utiles</w:t>
+        <w:t xml:space="preserve"> </w:t>
       </w:r>
-    </w:p>
-    <w:p>
       <w:r>
-        <w:rPr>
-          <w:lang w:bidi="fr-FR"/>
-        </w:rPr>
-        <w:t>[Ajoutez votre texte ici.]</w:t>
+        <w:t xml:space="preserve">C’est parce que les paramètres de DifferentialPilot sont assez difficiles à définir. Le diamètre de la roue doit être mesuré avec la roue légèrement </w:t>
+      </w:r>
+      <w:r>
+        <w:t xml:space="preserve">appuyée (comme elle l’est avec le poids du robot) et l’écart entre les roues doit être mesuré non par en partant du centre de chaque roue mais par rapport à un point de la roue légèrement décalé vers le centre du robot. </w:t>
+      </w:r>
+      <w:r>
+        <w:br/>
+        <w:t xml:space="preserve">En réalité, le meilleur moyen d’améliorer la précision des déplacements et des rotations reste de régler les paramètres empiriquement : </w:t>
+      </w:r>
+      <w:r>
+        <w:t xml:space="preserve">on modifie ces derniers graduellement et on teste si la rotation ou le déplacement effectué par le robot </w:t>
+      </w:r>
+      <w:r>
+        <w:t>se rapproche de ce qui est voulu, et ce jusqu’à obtention d’un résultat satisfaisant</w:t>
+      </w:r>
+      <w:r>
+        <w:t>. Je conseille personnellement de travailler surtout sur la rotation car il y a rarement des problèmes avec la distance de déplacements.</w:t>
       </w:r>
     </w:p>
     <w:p>
@@ -442,8 +786,73 @@
         <w:rPr>
           <w:lang w:bidi="fr-FR"/>
         </w:rPr>
-        <w:t>[Ajoutez votre texte ici.]</w:t>
+        <w:t>Concernant la structure du code, une simple séparation entre un Main qui sera Run sur la brique du robot NXT, et des classes qui seront utilisées dans ce main, convient.</w:t>
       </w:r>
+      <w:r>
+        <w:rPr>
+          <w:lang w:bidi="fr-FR"/>
+        </w:rPr>
+        <w:br/>
+      </w:r>
+      <w:r>
+        <w:rPr>
+          <w:lang w:bidi="fr-FR"/>
+        </w:rPr>
+        <w:t xml:space="preserve">Ajouter un while(true) suivi d’un Button.waitForAnyPress() ;  </w:t>
+      </w:r>
+      <w:r>
+        <w:rPr>
+          <w:lang w:bidi="fr-FR"/>
+        </w:rPr>
+        <w:t>dans le M</w:t>
+      </w:r>
+      <w:r>
+        <w:rPr>
+          <w:lang w:bidi="fr-FR"/>
+        </w:rPr>
+        <w:t xml:space="preserve">ain afin de pouvoir réexécuter son code facilement </w:t>
+      </w:r>
+      <w:r>
+        <w:rPr>
+          <w:lang w:bidi="fr-FR"/>
+        </w:rPr>
+        <w:t>par simple pression sur un bouton.</w:t>
+      </w:r>
+      <w:r>
+        <w:rPr>
+          <w:lang w:bidi="fr-FR"/>
+        </w:rPr>
+        <w:br/>
+      </w:r>
+      <w:r>
+        <w:rPr>
+          <w:lang w:bidi="fr-FR"/>
+        </w:rPr>
+        <w:lastRenderedPageBreak/>
+        <w:t xml:space="preserve">Attention, Motor.X.stop() ; a un délai d’exécution assez élevé, ce qui fait que si on l’exécute pour le moteur d’une roue et tout de suite après pour le moteur de l’autre roue il y aura un décalage entre l’arrêt des 2 moteurs et donc une rotation involontaire du robot. </w:t>
+      </w:r>
+      <w:r>
+        <w:rPr>
+          <w:lang w:bidi="fr-FR"/>
+        </w:rPr>
+        <w:t>Utiliser des forward() ; et des setSpeed(0) et setSpeed(une valeur plus élevée) permet d’éviter ce problème.</w:t>
+      </w:r>
+      <w:r>
+        <w:rPr>
+          <w:lang w:bidi="fr-FR"/>
+        </w:rPr>
+        <w:br/>
+        <w:t>Utiliser les robots avec peu de batterie peut affecter leur performance.</w:t>
+      </w:r>
+      <w:r>
+        <w:rPr>
+          <w:lang w:bidi="fr-FR"/>
+        </w:rPr>
+        <w:br/>
+        <w:t>Les robots sont assez sujets aux dérapages, limiter leur vitesse et leur accélération peut être utile, ainsi qu’ajouter des élastiques autour de leur roues.</w:t>
+      </w:r>
+      <w:bookmarkStart w:id="0" w:name="_GoBack"/>
+      <w:bookmarkEnd w:id="0"/>
     </w:p>
     <w:p>
       <w:pPr>
@@ -453,18 +862,32 @@
         <w:rPr>
           <w:lang w:bidi="fr-FR"/>
         </w:rPr>
-        <w:t>Tester son code</w:t>
+        <w:t>Utiliser le code</w:t>
       </w:r>
     </w:p>
     <w:p>
       <w:r>
-        <w:rPr>
-          <w:lang w:bidi="fr-FR"/>
-        </w:rPr>
-        <w:t>[Ajoutez votre texte ici.]</w:t>
+        <w:t>MainLabyrinthe permet au robot de se déplacer dans le labyrinthe tout en se recalant sur les murs et en se remettant droit en s’aidant des lignes blanches.</w:t>
+      </w:r>
+      <w:r>
+        <w:t xml:space="preserve"> Il utilise la classe ChangeSquare qui rassemble les différentes capacités du robot.</w:t>
+      </w:r>
+      <w:r>
+        <w:br/>
+      </w:r>
+      <w:r>
+        <w:t>MainSuiveur permet à un robot à 2 capteurs lumineux de se déplacer en suivant une ligne et de prendre la route désignée à une intersection. Il utilise ChangeSquare et ToolOne qui permet le calcul de PID.</w:t>
       </w:r>
     </w:p>
     <w:p/>
+    <w:p>
+      <w:pPr>
+        <w:pStyle w:val="Titre"/>
+      </w:pPr>
+      <w:r>
+        <w:t>À vous de coder !</w:t>
+      </w:r>
+    </w:p>
     <w:p>
       <w:pPr>
         <w:pStyle w:val="Sansinterligne"/>
@@ -26714,17 +27137,6 @@
 </file>
 
 <file path=customXml/item2.xml><?xml version="1.0" encoding="utf-8"?>
-<p:properties xmlns:p="http://schemas.microsoft.com/office/2006/metadata/properties" xmlns:xsi="http://www.w3.org/2001/XMLSchema-instance" xmlns:pc="http://schemas.microsoft.com/office/infopath/2007/PartnerControls">
-  <documentManagement>
-    <VSO_x0020_item_x0020_id xmlns="40262f94-9f35-4ac3-9a90-690165a166b7" xsi:nil="true"/>
-    <Assetid_x0020_ xmlns="40262f94-9f35-4ac3-9a90-690165a166b7" xsi:nil="true"/>
-    <Item_x0020_Details xmlns="40262f94-9f35-4ac3-9a90-690165a166b7" xsi:nil="true"/>
-    <Template_x0020_details xmlns="40262f94-9f35-4ac3-9a90-690165a166b7" xsi:nil="true"/>
-  </documentManagement>
-</p:properties>
-</file>
-
-<file path=customXml/item3.xml><?xml version="1.0" encoding="utf-8"?>
 <ct:contentTypeSchema xmlns:ct="http://schemas.microsoft.com/office/2006/metadata/contentType" xmlns:ma="http://schemas.microsoft.com/office/2006/metadata/properties/metaAttributes" ct:_="" ma:_="" ma:contentTypeName="Document" ma:contentTypeID="0x010100AA3F7D94069FF64A86F7DFF56D60E3BE" ma:contentTypeVersion="6" ma:contentTypeDescription="Create a new document." ma:contentTypeScope="" ma:versionID="c32302c77d4085ecf495bdddb7f5e889">
   <xsd:schema xmlns:xsd="http://www.w3.org/2001/XMLSchema" xmlns:xs="http://www.w3.org/2001/XMLSchema" xmlns:p="http://schemas.microsoft.com/office/2006/metadata/properties" xmlns:ns2="a4f35948-e619-41b3-aa29-22878b09cfd2" xmlns:ns3="40262f94-9f35-4ac3-9a90-690165a166b7" targetNamespace="http://schemas.microsoft.com/office/2006/metadata/properties" ma:root="true" ma:fieldsID="4ab5ae46be95f9d0be6107e8200be7a2" ns2:_="" ns3:_="">
     <xsd:import namespace="a4f35948-e619-41b3-aa29-22878b09cfd2"/>
@@ -26905,6 +27317,17 @@
 </ct:contentTypeSchema>
 </file>
 
+<file path=customXml/item3.xml><?xml version="1.0" encoding="utf-8"?>
+<p:properties xmlns:p="http://schemas.microsoft.com/office/2006/metadata/properties" xmlns:xsi="http://www.w3.org/2001/XMLSchema-instance" xmlns:pc="http://schemas.microsoft.com/office/infopath/2007/PartnerControls">
+  <documentManagement>
+    <VSO_x0020_item_x0020_id xmlns="40262f94-9f35-4ac3-9a90-690165a166b7" xsi:nil="true"/>
+    <Assetid_x0020_ xmlns="40262f94-9f35-4ac3-9a90-690165a166b7" xsi:nil="true"/>
+    <Item_x0020_Details xmlns="40262f94-9f35-4ac3-9a90-690165a166b7" xsi:nil="true"/>
+    <Template_x0020_details xmlns="40262f94-9f35-4ac3-9a90-690165a166b7" xsi:nil="true"/>
+  </documentManagement>
+</p:properties>
+</file>
+
 <file path=customXml/item4.xml><?xml version="1.0" encoding="utf-8"?>
 <b:Sources xmlns:b="http://schemas.openxmlformats.org/officeDocument/2006/bibliography" xmlns="http://schemas.openxmlformats.org/officeDocument/2006/bibliography" SelectedStyle="\APASixthEditionOfficeOnline.xsl" StyleName="APA" Version="6"/>
 </file>
@@ -26918,16 +27341,6 @@
 </file>
 
 <file path=customXml/itemProps2.xml><?xml version="1.0" encoding="utf-8"?>
-<ds:datastoreItem xmlns:ds="http://schemas.openxmlformats.org/officeDocument/2006/customXml" ds:itemID="{D9BE0A60-5382-4D4C-BDB1-0F3647924758}">
-  <ds:schemaRefs>
-    <ds:schemaRef ds:uri="http://schemas.microsoft.com/office/2006/metadata/properties"/>
-    <ds:schemaRef ds:uri="http://schemas.microsoft.com/office/infopath/2007/PartnerControls"/>
-    <ds:schemaRef ds:uri="40262f94-9f35-4ac3-9a90-690165a166b7"/>
-  </ds:schemaRefs>
-</ds:datastoreItem>
-</file>
-
-<file path=customXml/itemProps3.xml><?xml version="1.0" encoding="utf-8"?>
 <ds:datastoreItem xmlns:ds="http://schemas.openxmlformats.org/officeDocument/2006/customXml" ds:itemID="{0C0E1E41-A3CF-43A7-9260-E35CDA1915E8}">
   <ds:schemaRefs>
     <ds:schemaRef ds:uri="http://schemas.microsoft.com/office/2006/metadata/contentType"/>
@@ -26946,8 +27359,18 @@
 </ds:datastoreItem>
 </file>
 
+<file path=customXml/itemProps3.xml><?xml version="1.0" encoding="utf-8"?>
+<ds:datastoreItem xmlns:ds="http://schemas.openxmlformats.org/officeDocument/2006/customXml" ds:itemID="{D9BE0A60-5382-4D4C-BDB1-0F3647924758}">
+  <ds:schemaRefs>
+    <ds:schemaRef ds:uri="http://schemas.microsoft.com/office/2006/metadata/properties"/>
+    <ds:schemaRef ds:uri="http://schemas.microsoft.com/office/infopath/2007/PartnerControls"/>
+    <ds:schemaRef ds:uri="40262f94-9f35-4ac3-9a90-690165a166b7"/>
+  </ds:schemaRefs>
+</ds:datastoreItem>
+</file>
+
 <file path=customXml/itemProps4.xml><?xml version="1.0" encoding="utf-8"?>
-<ds:datastoreItem xmlns:ds="http://schemas.openxmlformats.org/officeDocument/2006/customXml" ds:itemID="{07A03F56-97CE-4F08-A728-054A8253FB69}">
+<ds:datastoreItem xmlns:ds="http://schemas.openxmlformats.org/officeDocument/2006/customXml" ds:itemID="{050CB312-4428-4EDF-9911-2353BED23C9F}">
   <ds:schemaRefs>
     <ds:schemaRef ds:uri="http://schemas.openxmlformats.org/officeDocument/2006/bibliography"/>
   </ds:schemaRefs>

</xml_diff>